<commit_message>
ajout du repository Message avec la casse
</commit_message>
<xml_diff>
--- a/public/img/home/Cahier_des_charges_de_lapplication_touristBio.docx
+++ b/public/img/home/Cahier_des_charges_de_lapplication_touristBio.docx
@@ -5579,18 +5579,13 @@
         <w:t xml:space="preserve"> startup basée sur Paris</w:t>
       </w:r>
       <w:r>
-        <w:t xml:space="preserve">. Nous avons comme but d’amener le bio </w:t>
-      </w:r>
-      <w:proofErr w:type="gramStart"/>
-      <w:r>
-        <w:t xml:space="preserve">à la </w:t>
+        <w:t xml:space="preserve">. Nous avons comme but d’amener le bio à la </w:t>
       </w:r>
       <w:proofErr w:type="spellStart"/>
       <w:r>
         <w:t>porté</w:t>
       </w:r>
       <w:proofErr w:type="spellEnd"/>
-      <w:proofErr w:type="gramEnd"/>
       <w:r>
         <w:t xml:space="preserve"> de chacun</w:t>
       </w:r>
@@ -5607,24 +5602,16 @@
         <w:t xml:space="preserve"> </w:t>
       </w:r>
       <w:r>
-        <w:t xml:space="preserve">Renouer le contact social est aussi un </w:t>
-      </w:r>
-      <w:proofErr w:type="gramStart"/>
-      <w:r>
-        <w:t>des gros points positif</w:t>
-      </w:r>
-      <w:proofErr w:type="gramEnd"/>
-      <w:r>
-        <w:t xml:space="preserve"> de l’</w:t>
+        <w:t>Renouer le contact social est aussi un des gros points positif de l’</w:t>
       </w:r>
       <w:r>
         <w:t>application. Nous</w:t>
       </w:r>
       <w:r>
-        <w:t xml:space="preserve"> proposons un service d’échange C2C. Notre cible : le monde entier, nous ciblons les touristes pour leur faire découvrir les produits bio de la </w:t>
-      </w:r>
-      <w:r>
-        <w:t>région</w:t>
+        <w:t xml:space="preserve"> proposons un service d’échange C2C. Notre cible : le monde entier, nous ciblons les touristes pour leur faire découvrir les produits bio de </w:t>
+      </w:r>
+      <w:r>
+        <w:t>la région qu’ils visitent</w:t>
       </w:r>
       <w:r>
         <w:t>.</w:t>
@@ -5674,7 +5661,10 @@
         <w:t>e</w:t>
       </w:r>
       <w:r>
-        <w:t xml:space="preserve"> projet est une application.</w:t>
+        <w:t xml:space="preserve"> projet est une application</w:t>
+      </w:r>
+      <w:r>
+        <w:t xml:space="preserve"> web et une application mobile</w:t>
       </w:r>
     </w:p>
     <w:p>
@@ -5698,65 +5688,52 @@
         <w:t>’application a pour but</w:t>
       </w:r>
       <w:r>
-        <w:t xml:space="preserve"> de permettre à n’importe qui, n’importe où de vendre </w:t>
-      </w:r>
-      <w:proofErr w:type="gramStart"/>
-      <w:r>
-        <w:t>des produits biologique</w:t>
-      </w:r>
-      <w:proofErr w:type="gramEnd"/>
-      <w:r>
-        <w:t xml:space="preserve"> mais aussi d’en acheter</w:t>
+        <w:t xml:space="preserve"> de permettre à n’importe qui, n’importe où de vendre des produits biologique mais aussi d’en acheter</w:t>
       </w:r>
       <w:r>
         <w:t>.</w:t>
       </w:r>
       <w:r>
+        <w:t xml:space="preserve"> Ses échange se font de consommateurs à consommateurs.</w:t>
+      </w:r>
+      <w:r>
         <w:t xml:space="preserve"> </w:t>
       </w:r>
-      <w:proofErr w:type="gramStart"/>
-      <w:r>
-        <w:t>Ses échange</w:t>
-      </w:r>
-      <w:proofErr w:type="gramEnd"/>
-      <w:r>
-        <w:t xml:space="preserve"> se font de consommateurs à consommateurs.</w:t>
+    </w:p>
+    <w:p>
+      <w:pPr>
+        <w:pStyle w:val="Heading2"/>
+      </w:pPr>
+      <w:bookmarkStart w:id="5" w:name="_Toc20339404"/>
+      <w:r>
+        <w:t>Ciblage</w:t>
+      </w:r>
+      <w:bookmarkEnd w:id="5"/>
+    </w:p>
+    <w:p>
+      <w:pPr>
+        <w:pStyle w:val="ListParagraph"/>
+      </w:pPr>
+      <w:r>
+        <w:t>L</w:t>
+      </w:r>
+      <w:r>
+        <w:t>a cible essentiel</w:t>
+      </w:r>
+      <w:r>
+        <w:t>le</w:t>
+      </w:r>
+      <w:r>
+        <w:t xml:space="preserve"> est</w:t>
+      </w:r>
+      <w:r>
+        <w:t xml:space="preserve"> d’améliorer la consommation des touristes</w:t>
+      </w:r>
+      <w:r>
+        <w:t xml:space="preserve"> en produit bio afin de redonnait goût au gens à l’agriculture non modifié.</w:t>
       </w:r>
       <w:r>
         <w:t xml:space="preserve"> </w:t>
-      </w:r>
-    </w:p>
-    <w:p>
-      <w:pPr>
-        <w:pStyle w:val="Heading2"/>
-      </w:pPr>
-      <w:bookmarkStart w:id="5" w:name="_Toc20339404"/>
-      <w:r>
-        <w:t>Ciblage</w:t>
-      </w:r>
-      <w:bookmarkEnd w:id="5"/>
-    </w:p>
-    <w:p>
-      <w:pPr>
-        <w:pStyle w:val="ListParagraph"/>
-      </w:pPr>
-      <w:r>
-        <w:t>L</w:t>
-      </w:r>
-      <w:r>
-        <w:t>a cible essentiel</w:t>
-      </w:r>
-      <w:r>
-        <w:t>le</w:t>
-      </w:r>
-      <w:r>
-        <w:t xml:space="preserve"> est</w:t>
-      </w:r>
-      <w:r>
-        <w:t xml:space="preserve"> d’améliorer la consommation des touristes afin qu’ils restent en bonne santé</w:t>
-      </w:r>
-      <w:r>
-        <w:t>.</w:t>
       </w:r>
     </w:p>
     <w:p>
@@ -5811,13 +5788,8 @@
       <w:r>
         <w:t xml:space="preserve"> est une application qui permet </w:t>
       </w:r>
-      <w:proofErr w:type="gramStart"/>
-      <w:r>
-        <w:t>le vente</w:t>
-      </w:r>
-      <w:proofErr w:type="gramEnd"/>
-      <w:r>
-        <w:t xml:space="preserve"> de produit certifié bio de particulier à particulier</w:t>
+      <w:r>
+        <w:t>le vente de produit certifié bio de particulier à particulier</w:t>
       </w:r>
     </w:p>
     <w:p>
@@ -5906,15 +5878,7 @@
         <w:pStyle w:val="ListParagraph"/>
       </w:pPr>
       <w:r>
-        <w:t xml:space="preserve">L’application devra </w:t>
-      </w:r>
-      <w:proofErr w:type="gramStart"/>
-      <w:r>
-        <w:t>présenté</w:t>
-      </w:r>
-      <w:proofErr w:type="gramEnd"/>
-      <w:r>
-        <w:t xml:space="preserve"> des formes </w:t>
+        <w:t xml:space="preserve">L’application devra présenté des formes </w:t>
       </w:r>
       <w:r>
         <w:t>arrondi</w:t>
@@ -5962,6 +5926,9 @@
       </w:r>
       <w:r>
         <w:t>Arborescence</w:t>
+      </w:r>
+      <w:r>
+        <w:t xml:space="preserve"> à titre d’exemple</w:t>
       </w:r>
       <w:r>
         <w:t>)</w:t>
@@ -6244,496 +6211,376 @@
     <w:p>
       <w:pPr>
         <w:pStyle w:val="ListParagraph"/>
+      </w:pPr>
+      <w:r>
+        <w:t>Top classement des vendeurs les mieux notés</w:t>
+      </w:r>
+    </w:p>
+    <w:p>
+      <w:pPr>
+        <w:pStyle w:val="ListParagraph"/>
+      </w:pPr>
+      <w:r>
+        <w:t>Système de parrainage</w:t>
+      </w:r>
+      <w:r>
+        <w:t xml:space="preserve"> (code donnée à chaque utilisateur</w:t>
+      </w:r>
+      <w:r>
+        <w:t>)</w:t>
+      </w:r>
+    </w:p>
+    <w:p>
+      <w:pPr>
+        <w:pStyle w:val="ListParagraph"/>
+      </w:pPr>
+      <w:r>
+        <w:t>Livraison offerte en fonction du montant</w:t>
+      </w:r>
+    </w:p>
+    <w:p>
+      <w:pPr>
+        <w:pStyle w:val="ListParagraph"/>
+      </w:pPr>
+      <w:r>
+        <w:t>Géolocalisation</w:t>
+      </w:r>
+    </w:p>
+    <w:p>
+      <w:pPr>
+        <w:pStyle w:val="Heading2"/>
+      </w:pPr>
+      <w:bookmarkStart w:id="17" w:name="_Toc20339416"/>
+      <w:r>
+        <w:t>Principale</w:t>
+      </w:r>
+      <w:bookmarkEnd w:id="17"/>
+    </w:p>
+    <w:p>
+      <w:pPr>
+        <w:pStyle w:val="ListParagraph"/>
+        <w:rPr>
+          <w:lang w:eastAsia="fr-FR"/>
+        </w:rPr>
+      </w:pPr>
+      <w:r>
+        <w:rPr>
+          <w:lang w:eastAsia="fr-FR"/>
+        </w:rPr>
+        <w:t>Accès à un compte avec historique d</w:t>
+      </w:r>
+      <w:r>
+        <w:rPr>
+          <w:lang w:eastAsia="fr-FR"/>
+        </w:rPr>
+        <w:t>es Achats/ventes</w:t>
+      </w:r>
+    </w:p>
+    <w:p>
+      <w:pPr>
+        <w:pStyle w:val="ListParagraph"/>
+        <w:rPr>
+          <w:lang w:eastAsia="fr-FR"/>
+        </w:rPr>
+      </w:pPr>
+      <w:r>
+        <w:rPr>
+          <w:lang w:eastAsia="fr-FR"/>
+        </w:rPr>
+        <w:t>Carte avec géolocalisation permettant de se situer et trouver les vendeurs</w:t>
+      </w:r>
+    </w:p>
+    <w:p>
+      <w:pPr>
+        <w:pStyle w:val="ListParagraph"/>
+        <w:rPr>
+          <w:lang w:eastAsia="fr-FR"/>
+        </w:rPr>
+      </w:pPr>
+      <w:r>
+        <w:rPr>
+          <w:lang w:eastAsia="fr-FR"/>
+        </w:rPr>
+        <w:t>Barre de recherche permettant de trouver un produit</w:t>
+      </w:r>
+    </w:p>
+    <w:p>
+      <w:pPr>
+        <w:pStyle w:val="ListParagraph"/>
+        <w:rPr>
+          <w:lang w:eastAsia="fr-FR"/>
+        </w:rPr>
+      </w:pPr>
+      <w:r>
+        <w:rPr>
+          <w:lang w:eastAsia="fr-FR"/>
+        </w:rPr>
+        <w:t xml:space="preserve">Live chat : fonctionnalité de messagerie instantanée vous permettant de communiquer avec les </w:t>
+      </w:r>
+      <w:r>
+        <w:rPr>
+          <w:lang w:eastAsia="fr-FR"/>
+        </w:rPr>
+        <w:t xml:space="preserve">vendeurs </w:t>
+      </w:r>
+      <w:r>
+        <w:rPr>
+          <w:lang w:eastAsia="fr-FR"/>
+        </w:rPr>
+        <w:t>présents sur votre site</w:t>
+      </w:r>
+    </w:p>
+    <w:p>
+      <w:pPr>
+        <w:pStyle w:val="ListParagraph"/>
+        <w:rPr>
+          <w:lang w:eastAsia="fr-FR"/>
+        </w:rPr>
+      </w:pPr>
+      <w:r>
+        <w:rPr>
+          <w:lang w:eastAsia="fr-FR"/>
+        </w:rPr>
+        <w:t>Espace acheteur/contrôleur/vendeur pouvant être configuré</w:t>
+      </w:r>
+    </w:p>
+    <w:p>
+      <w:pPr>
+        <w:pStyle w:val="ListParagraph"/>
+        <w:rPr>
+          <w:lang w:eastAsia="fr-FR"/>
+        </w:rPr>
+      </w:pPr>
+      <w:r>
+        <w:rPr>
+          <w:lang w:eastAsia="fr-FR"/>
+        </w:rPr>
+        <w:t>Signaler un vendeur</w:t>
+      </w:r>
+    </w:p>
+    <w:p>
+      <w:pPr>
+        <w:pStyle w:val="ListParagraph"/>
+        <w:rPr>
+          <w:lang w:eastAsia="fr-FR"/>
+        </w:rPr>
+      </w:pPr>
+      <w:r>
+        <w:rPr>
+          <w:lang w:eastAsia="fr-FR"/>
+        </w:rPr>
+        <w:t>SEO pour les vendeurs</w:t>
+      </w:r>
+    </w:p>
+    <w:p/>
+    <w:p>
+      <w:pPr>
+        <w:pStyle w:val="Heading2"/>
+      </w:pPr>
+      <w:bookmarkStart w:id="18" w:name="_Toc20339417"/>
+      <w:r>
+        <w:t>Contrôleur</w:t>
+      </w:r>
+      <w:bookmarkEnd w:id="18"/>
+    </w:p>
+    <w:p>
+      <w:pPr>
+        <w:pStyle w:val="ListParagraph"/>
+      </w:pPr>
+      <w:r>
+        <w:t>Achat moins cher</w:t>
+      </w:r>
+    </w:p>
+    <w:p>
+      <w:pPr>
+        <w:pStyle w:val="ListParagraph"/>
+      </w:pPr>
+      <w:r>
+        <w:t>Contrôle la véracité du produit</w:t>
+      </w:r>
+    </w:p>
+    <w:p>
+      <w:pPr>
+        <w:pStyle w:val="ListParagraph"/>
+      </w:pPr>
+      <w:r>
+        <w:t xml:space="preserve">Retour aux </w:t>
+      </w:r>
+      <w:proofErr w:type="spellStart"/>
+      <w:r>
+        <w:t>admins</w:t>
+      </w:r>
+      <w:proofErr w:type="spellEnd"/>
+    </w:p>
+    <w:p>
+      <w:pPr>
+        <w:pStyle w:val="ListParagraph"/>
+      </w:pPr>
+      <w:proofErr w:type="spellStart"/>
+      <w:r>
+        <w:t>Scorin</w:t>
+      </w:r>
+      <w:r>
+        <w:t>g</w:t>
+      </w:r>
+      <w:proofErr w:type="spellEnd"/>
+    </w:p>
+    <w:p>
+      <w:pPr>
+        <w:pStyle w:val="Heading2"/>
+      </w:pPr>
+      <w:bookmarkStart w:id="19" w:name="_Toc20339418"/>
+      <w:r>
+        <w:t>Annonce produit</w:t>
+      </w:r>
+      <w:bookmarkEnd w:id="19"/>
+    </w:p>
+    <w:p>
+      <w:pPr>
+        <w:pStyle w:val="ListParagraph"/>
+        <w:rPr>
+          <w:lang w:eastAsia="fr-FR"/>
+        </w:rPr>
+      </w:pPr>
+      <w:r>
+        <w:rPr>
+          <w:lang w:eastAsia="fr-FR"/>
+        </w:rPr>
+        <w:t>Image du produit,</w:t>
+      </w:r>
+    </w:p>
+    <w:p>
+      <w:pPr>
+        <w:pStyle w:val="ListParagraph"/>
+        <w:rPr>
+          <w:lang w:eastAsia="fr-FR"/>
+        </w:rPr>
+      </w:pPr>
+      <w:r>
+        <w:rPr>
+          <w:lang w:eastAsia="fr-FR"/>
+        </w:rPr>
+        <w:t>Mise en place d’avis clients</w:t>
+      </w:r>
+      <w:r>
+        <w:rPr>
+          <w:lang w:eastAsia="fr-FR"/>
+        </w:rPr>
+        <w:t xml:space="preserve"> et contrôleurs</w:t>
+      </w:r>
+    </w:p>
+    <w:p>
+      <w:pPr>
+        <w:pStyle w:val="ListParagraph"/>
+        <w:rPr>
+          <w:lang w:eastAsia="fr-FR"/>
+        </w:rPr>
+      </w:pPr>
+      <w:r>
+        <w:rPr>
+          <w:lang w:eastAsia="fr-FR"/>
+        </w:rPr>
+        <w:t xml:space="preserve">Prix </w:t>
+      </w:r>
+    </w:p>
+    <w:p>
+      <w:pPr>
+        <w:pStyle w:val="Heading2"/>
+      </w:pPr>
+      <w:bookmarkStart w:id="20" w:name="_Toc20339419"/>
+      <w:r>
+        <w:t>Paiement</w:t>
+      </w:r>
+      <w:bookmarkEnd w:id="20"/>
+    </w:p>
+    <w:p>
+      <w:pPr>
+        <w:pStyle w:val="ListParagraph"/>
+        <w:rPr>
+          <w:lang w:eastAsia="fr-FR"/>
+        </w:rPr>
+      </w:pPr>
+      <w:r>
+        <w:rPr>
+          <w:lang w:eastAsia="fr-FR"/>
+        </w:rPr>
+        <w:t>Modules de paiements</w:t>
+      </w:r>
+      <w:r>
+        <w:rPr>
+          <w:lang w:eastAsia="fr-FR"/>
+        </w:rPr>
+        <w:t xml:space="preserve"> par</w:t>
+      </w:r>
+      <w:r>
+        <w:rPr>
+          <w:lang w:eastAsia="fr-FR"/>
+        </w:rPr>
+        <w:t xml:space="preserve"> </w:t>
+      </w:r>
+      <w:proofErr w:type="spellStart"/>
+      <w:r>
+        <w:rPr>
+          <w:lang w:eastAsia="fr-FR"/>
+        </w:rPr>
+        <w:t>Stripe</w:t>
+      </w:r>
+      <w:proofErr w:type="spellEnd"/>
+    </w:p>
+    <w:p>
+      <w:pPr>
+        <w:pStyle w:val="Heading2"/>
+      </w:pPr>
+      <w:bookmarkStart w:id="21" w:name="_Toc20339420"/>
+      <w:r>
+        <w:t>Livraison</w:t>
+      </w:r>
+      <w:bookmarkEnd w:id="21"/>
+    </w:p>
+    <w:p>
+      <w:pPr>
+        <w:pStyle w:val="ListParagraph"/>
+      </w:pPr>
+      <w:r>
+        <w:t>Remise en main propre</w:t>
+      </w:r>
+    </w:p>
+    <w:p>
+      <w:pPr>
+        <w:pStyle w:val="Heading2"/>
+      </w:pPr>
+      <w:bookmarkStart w:id="22" w:name="_Toc20339421"/>
+      <w:r>
+        <w:lastRenderedPageBreak/>
+        <w:t>Marketing</w:t>
+      </w:r>
+      <w:bookmarkEnd w:id="22"/>
+    </w:p>
+    <w:p>
+      <w:pPr>
+        <w:pStyle w:val="ListParagraph"/>
+        <w:rPr>
+          <w:lang w:eastAsia="fr-FR"/>
+        </w:rPr>
+      </w:pPr>
+      <w:r>
+        <w:rPr>
+          <w:lang w:eastAsia="fr-FR"/>
+        </w:rPr>
+        <w:t>Création de codes promotionnels</w:t>
+      </w:r>
+    </w:p>
+    <w:p>
+      <w:pPr>
+        <w:pStyle w:val="ListParagraph"/>
         <w:numPr>
-          <w:ilvl w:val="1"/>
-          <w:numId w:val="3"/>
+          <w:ilvl w:val="0"/>
+          <w:numId w:val="0"/>
         </w:numPr>
-      </w:pPr>
-      <w:r>
-        <w:t>Prix croissant</w:t>
-      </w:r>
-      <w:r>
-        <w:t>, décroissant</w:t>
-      </w:r>
-    </w:p>
-    <w:p>
-      <w:pPr>
-        <w:pStyle w:val="ListParagraph"/>
-      </w:pPr>
-      <w:r>
-        <w:t>Top classement des vendeurs les mieux notés</w:t>
-      </w:r>
-    </w:p>
-    <w:p>
-      <w:pPr>
-        <w:pStyle w:val="ListParagraph"/>
-      </w:pPr>
-      <w:r>
-        <w:t xml:space="preserve">Système de jeu de hasard </w:t>
-      </w:r>
-      <w:r>
-        <w:t>(envoyé par email)</w:t>
-      </w:r>
-    </w:p>
-    <w:p>
-      <w:pPr>
-        <w:pStyle w:val="ListParagraph"/>
-      </w:pPr>
-      <w:r>
-        <w:t>Système de parrainage</w:t>
-      </w:r>
-      <w:r>
-        <w:t xml:space="preserve"> (code donnée à chaque utilisateur</w:t>
-      </w:r>
-      <w:r>
-        <w:t>)</w:t>
-      </w:r>
-    </w:p>
-    <w:p>
-      <w:pPr>
-        <w:pStyle w:val="ListParagraph"/>
-      </w:pPr>
-      <w:r>
-        <w:t>Livraison offerte en fonction du montant</w:t>
-      </w:r>
-    </w:p>
-    <w:p>
-      <w:pPr>
-        <w:pStyle w:val="ListParagraph"/>
-      </w:pPr>
-      <w:r>
-        <w:t>Géolocalisation</w:t>
-      </w:r>
-    </w:p>
-    <w:p>
-      <w:pPr>
-        <w:pStyle w:val="Heading2"/>
-      </w:pPr>
-      <w:bookmarkStart w:id="17" w:name="_Toc20339416"/>
-      <w:r>
-        <w:t>Principale</w:t>
-      </w:r>
-      <w:bookmarkEnd w:id="17"/>
-    </w:p>
-    <w:p>
-      <w:pPr>
-        <w:pStyle w:val="ListParagraph"/>
+        <w:ind w:left="2149"/>
         <w:rPr>
           <w:lang w:eastAsia="fr-FR"/>
         </w:rPr>
-      </w:pPr>
-      <w:r>
-        <w:rPr>
-          <w:lang w:eastAsia="fr-FR"/>
-        </w:rPr>
-        <w:t>Accès à un compte avec historique d</w:t>
-      </w:r>
-      <w:r>
-        <w:rPr>
-          <w:lang w:eastAsia="fr-FR"/>
-        </w:rPr>
-        <w:t>es Achats/ventes, villes et pays visités</w:t>
-      </w:r>
-      <w:r>
-        <w:rPr>
-          <w:lang w:eastAsia="fr-FR"/>
-        </w:rPr>
-        <w:t>.</w:t>
-      </w:r>
-    </w:p>
-    <w:p>
-      <w:pPr>
-        <w:pStyle w:val="ListParagraph"/>
-        <w:rPr>
-          <w:lang w:eastAsia="fr-FR"/>
-        </w:rPr>
-      </w:pPr>
-      <w:r>
-        <w:rPr>
-          <w:lang w:eastAsia="fr-FR"/>
-        </w:rPr>
-        <w:t>Carte avec géolocalisation permettant de se situer et trouver les vendeurs</w:t>
-      </w:r>
-    </w:p>
-    <w:p>
-      <w:pPr>
-        <w:pStyle w:val="ListParagraph"/>
-        <w:rPr>
-          <w:lang w:eastAsia="fr-FR"/>
-        </w:rPr>
-      </w:pPr>
-      <w:r>
-        <w:rPr>
-          <w:lang w:eastAsia="fr-FR"/>
-        </w:rPr>
-        <w:t>Barre de recherche permettant de trouver un produit</w:t>
-      </w:r>
-      <w:r>
-        <w:rPr>
-          <w:lang w:eastAsia="fr-FR"/>
-        </w:rPr>
-        <w:t xml:space="preserve"> ou vendeur</w:t>
-      </w:r>
-      <w:r>
-        <w:rPr>
-          <w:lang w:eastAsia="fr-FR"/>
-        </w:rPr>
-        <w:t xml:space="preserve"> spécifique</w:t>
-      </w:r>
-    </w:p>
-    <w:p>
-      <w:pPr>
-        <w:pStyle w:val="ListParagraph"/>
-        <w:rPr>
-          <w:lang w:eastAsia="fr-FR"/>
-        </w:rPr>
-      </w:pPr>
-      <w:r>
-        <w:rPr>
-          <w:lang w:eastAsia="fr-FR"/>
-        </w:rPr>
-        <w:t xml:space="preserve">Live chat : fonctionnalité de messagerie instantanée vous permettant de communiquer avec les </w:t>
-      </w:r>
-      <w:r>
-        <w:rPr>
-          <w:lang w:eastAsia="fr-FR"/>
-        </w:rPr>
-        <w:t xml:space="preserve">vendeurs </w:t>
-      </w:r>
-      <w:r>
-        <w:rPr>
-          <w:lang w:eastAsia="fr-FR"/>
-        </w:rPr>
-        <w:t>présents sur votre site</w:t>
-      </w:r>
-    </w:p>
-    <w:p>
-      <w:pPr>
-        <w:pStyle w:val="ListParagraph"/>
-        <w:rPr>
-          <w:lang w:eastAsia="fr-FR"/>
-        </w:rPr>
-      </w:pPr>
-      <w:r>
-        <w:rPr>
-          <w:lang w:eastAsia="fr-FR"/>
-        </w:rPr>
-        <w:t>Espace acheteur/contrôleur/vendeur pouvant être configuré</w:t>
-      </w:r>
-    </w:p>
-    <w:p>
-      <w:pPr>
-        <w:pStyle w:val="ListParagraph"/>
-        <w:rPr>
-          <w:lang w:eastAsia="fr-FR"/>
-        </w:rPr>
-      </w:pPr>
-      <w:r>
-        <w:rPr>
-          <w:lang w:eastAsia="fr-FR"/>
-        </w:rPr>
-        <w:t>Signaler un vendeur</w:t>
-      </w:r>
-    </w:p>
-    <w:p>
-      <w:pPr>
-        <w:pStyle w:val="ListParagraph"/>
-        <w:rPr>
-          <w:lang w:eastAsia="fr-FR"/>
-        </w:rPr>
-      </w:pPr>
-      <w:r>
-        <w:rPr>
-          <w:lang w:eastAsia="fr-FR"/>
-        </w:rPr>
-        <w:t>SEO pour les vendeurs</w:t>
-      </w:r>
-    </w:p>
-    <w:p/>
-    <w:p>
-      <w:pPr>
-        <w:pStyle w:val="Heading2"/>
-      </w:pPr>
-      <w:bookmarkStart w:id="18" w:name="_Toc20339417"/>
-      <w:r>
-        <w:t>Contrôleur</w:t>
-      </w:r>
-      <w:bookmarkEnd w:id="18"/>
-    </w:p>
-    <w:p>
-      <w:pPr>
-        <w:pStyle w:val="ListParagraph"/>
-      </w:pPr>
-      <w:r>
-        <w:t>Achat moins cher</w:t>
-      </w:r>
-    </w:p>
-    <w:p>
-      <w:pPr>
-        <w:pStyle w:val="ListParagraph"/>
-      </w:pPr>
-      <w:r>
-        <w:t>Contrôle la véracité du produit</w:t>
-      </w:r>
-    </w:p>
-    <w:p>
-      <w:pPr>
-        <w:pStyle w:val="ListParagraph"/>
-      </w:pPr>
-      <w:r>
-        <w:t xml:space="preserve">Retour aux </w:t>
-      </w:r>
-      <w:proofErr w:type="spellStart"/>
-      <w:r>
-        <w:t>admins</w:t>
-      </w:r>
-      <w:proofErr w:type="spellEnd"/>
-    </w:p>
-    <w:p>
-      <w:pPr>
-        <w:pStyle w:val="ListParagraph"/>
-      </w:pPr>
-      <w:proofErr w:type="spellStart"/>
-      <w:r>
-        <w:t>Scorin</w:t>
-      </w:r>
-      <w:r>
-        <w:t>g</w:t>
-      </w:r>
-      <w:proofErr w:type="spellEnd"/>
-    </w:p>
-    <w:p>
-      <w:pPr>
-        <w:pStyle w:val="Heading2"/>
-      </w:pPr>
-      <w:bookmarkStart w:id="19" w:name="_Toc20339418"/>
-      <w:r>
-        <w:t>Annonce produit</w:t>
-      </w:r>
-      <w:bookmarkEnd w:id="19"/>
-    </w:p>
-    <w:p>
-      <w:pPr>
-        <w:pStyle w:val="ListParagraph"/>
-        <w:rPr>
-          <w:lang w:eastAsia="fr-FR"/>
-        </w:rPr>
-      </w:pPr>
-      <w:r>
-        <w:rPr>
-          <w:lang w:eastAsia="fr-FR"/>
-        </w:rPr>
-        <w:t>Image du produit,</w:t>
-      </w:r>
-    </w:p>
-    <w:p>
-      <w:pPr>
-        <w:pStyle w:val="ListParagraph"/>
-        <w:rPr>
-          <w:lang w:eastAsia="fr-FR"/>
-        </w:rPr>
-      </w:pPr>
-      <w:r>
-        <w:rPr>
-          <w:lang w:eastAsia="fr-FR"/>
-        </w:rPr>
-        <w:t>Mise en place d’avis clients</w:t>
-      </w:r>
-      <w:r>
-        <w:rPr>
-          <w:lang w:eastAsia="fr-FR"/>
-        </w:rPr>
-        <w:t xml:space="preserve"> et contrôleurs</w:t>
-      </w:r>
-    </w:p>
-    <w:p>
-      <w:pPr>
-        <w:pStyle w:val="ListParagraph"/>
-        <w:rPr>
-          <w:lang w:eastAsia="fr-FR"/>
-        </w:rPr>
-      </w:pPr>
-      <w:r>
-        <w:rPr>
-          <w:lang w:eastAsia="fr-FR"/>
-        </w:rPr>
-        <w:t xml:space="preserve">Prix </w:t>
-      </w:r>
-    </w:p>
-    <w:p>
-      <w:pPr>
-        <w:pStyle w:val="Heading2"/>
-      </w:pPr>
-      <w:bookmarkStart w:id="20" w:name="_Toc20339419"/>
-      <w:r>
-        <w:t>Paiement</w:t>
-      </w:r>
-      <w:bookmarkEnd w:id="20"/>
-    </w:p>
-    <w:p>
-      <w:pPr>
-        <w:pStyle w:val="ListParagraph"/>
-        <w:rPr>
-          <w:lang w:eastAsia="fr-FR"/>
-        </w:rPr>
-      </w:pPr>
-      <w:r>
-        <w:rPr>
-          <w:lang w:eastAsia="fr-FR"/>
-        </w:rPr>
-        <w:t>Modules de paiements</w:t>
-      </w:r>
-      <w:r>
-        <w:rPr>
-          <w:lang w:eastAsia="fr-FR"/>
-        </w:rPr>
-        <w:t xml:space="preserve"> par</w:t>
-      </w:r>
-      <w:r>
-        <w:rPr>
-          <w:lang w:eastAsia="fr-FR"/>
-        </w:rPr>
-        <w:t xml:space="preserve"> </w:t>
-      </w:r>
-      <w:proofErr w:type="spellStart"/>
-      <w:r>
-        <w:rPr>
-          <w:lang w:eastAsia="fr-FR"/>
-        </w:rPr>
-        <w:t>Paypal</w:t>
-      </w:r>
-      <w:proofErr w:type="spellEnd"/>
-    </w:p>
-    <w:p>
-      <w:pPr>
-        <w:pStyle w:val="ListParagraph"/>
-        <w:rPr>
-          <w:lang w:eastAsia="fr-FR"/>
-        </w:rPr>
-      </w:pPr>
-      <w:r>
-        <w:rPr>
-          <w:lang w:eastAsia="fr-FR"/>
-        </w:rPr>
-        <w:lastRenderedPageBreak/>
-        <w:t xml:space="preserve">Confirmation par mail </w:t>
-      </w:r>
-    </w:p>
-    <w:p>
-      <w:pPr>
-        <w:pStyle w:val="Heading2"/>
-      </w:pPr>
-      <w:bookmarkStart w:id="21" w:name="_Toc20339420"/>
-      <w:r>
-        <w:t>Livraison</w:t>
-      </w:r>
-      <w:bookmarkEnd w:id="21"/>
-    </w:p>
-    <w:p>
-      <w:pPr>
-        <w:pStyle w:val="ListParagraph"/>
-      </w:pPr>
-      <w:r>
-        <w:t>Remise en main propre</w:t>
-      </w:r>
-    </w:p>
-    <w:p>
-      <w:pPr>
-        <w:pStyle w:val="ListParagraph"/>
-      </w:pPr>
-      <w:r>
-        <w:t>Possibilité de livraison à domicile (à la responsabilité du vendeur)</w:t>
-      </w:r>
-    </w:p>
-    <w:p>
-      <w:pPr>
-        <w:pStyle w:val="Heading2"/>
-      </w:pPr>
-      <w:bookmarkStart w:id="22" w:name="_Toc20339421"/>
-      <w:r>
-        <w:t>Marketing</w:t>
-      </w:r>
-      <w:bookmarkEnd w:id="22"/>
-    </w:p>
-    <w:p>
-      <w:pPr>
-        <w:pStyle w:val="ListParagraph"/>
-        <w:rPr>
-          <w:lang w:eastAsia="fr-FR"/>
-        </w:rPr>
-      </w:pPr>
-      <w:r>
-        <w:rPr>
-          <w:lang w:eastAsia="fr-FR"/>
-        </w:rPr>
-        <w:t>Création de codes promotionnels</w:t>
-      </w:r>
-    </w:p>
-    <w:p>
-      <w:pPr>
-        <w:pStyle w:val="ListParagraph"/>
-        <w:rPr>
-          <w:lang w:eastAsia="fr-FR"/>
-        </w:rPr>
-      </w:pPr>
-      <w:r>
-        <w:rPr>
-          <w:lang w:eastAsia="fr-FR"/>
-        </w:rPr>
-        <w:t>Module de parrainag</w:t>
-      </w:r>
-      <w:r>
-        <w:rPr>
-          <w:lang w:eastAsia="fr-FR"/>
-        </w:rPr>
-        <w:t>e</w:t>
-      </w:r>
-    </w:p>
-    <w:p>
-      <w:pPr>
-        <w:pStyle w:val="ListParagraph"/>
-        <w:rPr>
-          <w:lang w:eastAsia="fr-FR"/>
-        </w:rPr>
-      </w:pPr>
-      <w:r>
-        <w:rPr>
-          <w:lang w:eastAsia="fr-FR"/>
-        </w:rPr>
-        <w:t>Relance de paniers abandonnés par email (</w:t>
-      </w:r>
-      <w:proofErr w:type="spellStart"/>
-      <w:r>
-        <w:rPr>
-          <w:lang w:eastAsia="fr-FR"/>
-        </w:rPr>
-        <w:t>retargeting</w:t>
-      </w:r>
-      <w:proofErr w:type="spellEnd"/>
-      <w:r>
-        <w:rPr>
-          <w:lang w:eastAsia="fr-FR"/>
-        </w:rPr>
-        <w:t>)</w:t>
-      </w:r>
-    </w:p>
-    <w:p>
-      <w:pPr>
-        <w:pStyle w:val="ListParagraph"/>
-        <w:rPr>
-          <w:lang w:eastAsia="fr-FR"/>
-        </w:rPr>
-      </w:pPr>
-      <w:r>
-        <w:rPr>
-          <w:lang w:eastAsia="fr-FR"/>
-        </w:rPr>
-        <w:t>Système jeu de hasard pour promotion</w:t>
-      </w:r>
-    </w:p>
-    <w:p>
-      <w:pPr>
-        <w:ind w:firstLine="0"/>
       </w:pPr>
     </w:p>
     <w:p>
@@ -6785,27 +6632,42 @@
         </w:rPr>
       </w:pPr>
       <w:r>
-        <w:t xml:space="preserve">V1 réalisé en POO PHP qui s’appuie sur un web service. On utilisera aussi les </w:t>
-      </w:r>
-      <w:r>
-        <w:t>technologies</w:t>
-      </w:r>
-      <w:r>
-        <w:t xml:space="preserve"> </w:t>
-      </w:r>
-      <w:r>
-        <w:t>JavaScript (</w:t>
-      </w:r>
-      <w:r>
-        <w:t xml:space="preserve">possibilité d’utilisé un Framework tel que </w:t>
+        <w:t xml:space="preserve">V1 </w:t>
+      </w:r>
+      <w:r>
+        <w:t xml:space="preserve">réalisé à l’aide du Framework </w:t>
       </w:r>
       <w:proofErr w:type="spellStart"/>
       <w:r>
+        <w:t>Laravel</w:t>
+      </w:r>
+      <w:proofErr w:type="spellEnd"/>
+      <w:r>
+        <w:t xml:space="preserve"> à partir du site de base réalisé dans la V1, on utilisera les même langages de front (</w:t>
+      </w:r>
+      <w:proofErr w:type="spellStart"/>
+      <w:r>
+        <w:t>Js</w:t>
+      </w:r>
+      <w:proofErr w:type="spellEnd"/>
+      <w:r>
+        <w:t xml:space="preserve">, html, </w:t>
+      </w:r>
+      <w:proofErr w:type="spellStart"/>
+      <w:r>
+        <w:t>css</w:t>
+      </w:r>
+      <w:proofErr w:type="spellEnd"/>
+      <w:r>
+        <w:t>) (</w:t>
+      </w:r>
+      <w:proofErr w:type="spellStart"/>
+      <w:r>
         <w:t>Angular</w:t>
       </w:r>
       <w:proofErr w:type="spellEnd"/>
       <w:r>
-        <w:t xml:space="preserve">, </w:t>
+        <w:t xml:space="preserve"> || </w:t>
       </w:r>
       <w:proofErr w:type="spellStart"/>
       <w:r>
@@ -6813,7 +6675,7 @@
       </w:r>
       <w:proofErr w:type="spellEnd"/>
       <w:r>
-        <w:t xml:space="preserve">, </w:t>
+        <w:t xml:space="preserve"> || </w:t>
       </w:r>
       <w:proofErr w:type="spellStart"/>
       <w:r>
@@ -6821,18 +6683,7 @@
       </w:r>
       <w:proofErr w:type="spellEnd"/>
       <w:r>
-        <w:t>). On utilisera aussi</w:t>
-      </w:r>
-      <w:r>
-        <w:t xml:space="preserve"> html et </w:t>
-      </w:r>
-      <w:proofErr w:type="spellStart"/>
-      <w:r>
-        <w:t>css</w:t>
-      </w:r>
-      <w:proofErr w:type="spellEnd"/>
-      <w:r>
-        <w:t>.</w:t>
+        <w:t>).</w:t>
       </w:r>
     </w:p>
     <w:p>
@@ -6845,135 +6696,91 @@
         </w:rPr>
       </w:pPr>
       <w:r>
-        <w:t xml:space="preserve">V2 </w:t>
-      </w:r>
-      <w:r>
-        <w:t xml:space="preserve">réalisé à l’aide du </w:t>
-      </w:r>
-      <w:r>
-        <w:t>Framework</w:t>
-      </w:r>
-      <w:r>
-        <w:t xml:space="preserve"> </w:t>
+        <w:t>V</w:t>
+      </w:r>
+      <w:r>
+        <w:t>2</w:t>
+      </w:r>
+      <w:r>
+        <w:t xml:space="preserve"> introduira une version portable de </w:t>
       </w:r>
       <w:proofErr w:type="spellStart"/>
       <w:r>
+        <w:t>TouristBio</w:t>
+      </w:r>
+      <w:proofErr w:type="spellEnd"/>
+      <w:r>
+        <w:t xml:space="preserve"> qui sera réalisé en </w:t>
+      </w:r>
+      <w:proofErr w:type="spellStart"/>
+      <w:r>
+        <w:t>react</w:t>
+      </w:r>
+      <w:proofErr w:type="spellEnd"/>
+      <w:r>
+        <w:t>-</w:t>
+      </w:r>
+      <w:r>
+        <w:t>native (</w:t>
+      </w:r>
+      <w:r>
+        <w:t xml:space="preserve">langage basée sur le JavaScript) afin de satisfaire la demande portable des utilisateurs. Elle viendra donc compléter la version </w:t>
+      </w:r>
+      <w:proofErr w:type="spellStart"/>
+      <w:r>
         <w:t>Laravel</w:t>
       </w:r>
       <w:proofErr w:type="spellEnd"/>
       <w:r>
-        <w:t xml:space="preserve"> à partir du site de base réalisé dans la V1</w:t>
-      </w:r>
-      <w:r>
-        <w:t xml:space="preserve">, on utilisera </w:t>
-      </w:r>
-      <w:proofErr w:type="gramStart"/>
-      <w:r>
-        <w:t>les même langages</w:t>
-      </w:r>
-      <w:proofErr w:type="gramEnd"/>
-      <w:r>
-        <w:t xml:space="preserve"> de </w:t>
-      </w:r>
-      <w:r>
-        <w:t>front (</w:t>
+        <w:t xml:space="preserve">, JS, html et </w:t>
       </w:r>
       <w:proofErr w:type="spellStart"/>
       <w:r>
-        <w:t>Js</w:t>
+        <w:t>css</w:t>
       </w:r>
       <w:proofErr w:type="spellEnd"/>
       <w:r>
-        <w:t xml:space="preserve">, html, </w:t>
-      </w:r>
-      <w:proofErr w:type="spellStart"/>
-      <w:r>
-        <w:t>css</w:t>
-      </w:r>
-      <w:proofErr w:type="spellEnd"/>
-      <w:r>
-        <w:t>)</w:t>
-      </w:r>
-      <w:r>
-        <w:t xml:space="preserve"> (</w:t>
-      </w:r>
-      <w:proofErr w:type="spellStart"/>
-      <w:r>
-        <w:t>Angular</w:t>
-      </w:r>
-      <w:proofErr w:type="spellEnd"/>
-      <w:r>
-        <w:t xml:space="preserve"> || </w:t>
-      </w:r>
-      <w:proofErr w:type="spellStart"/>
-      <w:r>
-        <w:t>React</w:t>
-      </w:r>
-      <w:proofErr w:type="spellEnd"/>
-      <w:r>
-        <w:t xml:space="preserve"> || </w:t>
-      </w:r>
-      <w:proofErr w:type="spellStart"/>
-      <w:r>
-        <w:t>View</w:t>
-      </w:r>
-      <w:proofErr w:type="spellEnd"/>
-      <w:r>
-        <w:t>)</w:t>
-      </w:r>
-      <w:r>
-        <w:t>.</w:t>
-      </w:r>
-    </w:p>
-    <w:p>
-      <w:pPr>
-        <w:pStyle w:val="ListParagraph"/>
+        <w:t xml:space="preserve"> de notre application.</w:t>
+      </w:r>
+    </w:p>
+    <w:p>
+      <w:pPr>
+        <w:pStyle w:val="Heading2"/>
         <w:rPr>
           <w:rFonts w:ascii="Century Gothic" w:hAnsi="Century Gothic"/>
           <w:sz w:val="36"/>
           <w:szCs w:val="32"/>
         </w:rPr>
       </w:pPr>
-      <w:r>
-        <w:t xml:space="preserve">V3 introduira une version portable de </w:t>
+      <w:bookmarkStart w:id="25" w:name="_Toc20339424"/>
+      <w:r>
+        <w:t>Nom de domaines</w:t>
+      </w:r>
+      <w:bookmarkEnd w:id="25"/>
+    </w:p>
+    <w:p>
+      <w:pPr>
+        <w:ind w:left="708" w:firstLine="1"/>
+      </w:pPr>
+      <w:r>
+        <w:t xml:space="preserve">Aucun nom de domaine n’est à ce jour réservé, nous avons </w:t>
+      </w:r>
+      <w:r>
+        <w:t>cependant</w:t>
+      </w:r>
+      <w:r>
+        <w:t xml:space="preserve"> arrêté notre choix sur </w:t>
       </w:r>
       <w:proofErr w:type="spellStart"/>
       <w:r>
-        <w:t>TouristBio</w:t>
+        <w:t>BioTourist</w:t>
+      </w:r>
+      <w:r>
+        <w:t>e</w:t>
       </w:r>
       <w:proofErr w:type="spellEnd"/>
       <w:r>
-        <w:t xml:space="preserve"> qui sera réalisé en </w:t>
-      </w:r>
-      <w:proofErr w:type="spellStart"/>
-      <w:r>
-        <w:t>react</w:t>
-      </w:r>
-      <w:proofErr w:type="spellEnd"/>
-      <w:r>
-        <w:t>-</w:t>
-      </w:r>
-      <w:r>
-        <w:t>native (</w:t>
-      </w:r>
-      <w:r>
-        <w:t xml:space="preserve">langage basée sur le JavaScript) afin de satisfaire la demande portable des utilisateurs. Elle viendra donc compléter la version </w:t>
-      </w:r>
-      <w:proofErr w:type="spellStart"/>
-      <w:r>
-        <w:t>Laravel</w:t>
-      </w:r>
-      <w:proofErr w:type="spellEnd"/>
-      <w:r>
-        <w:t xml:space="preserve">, JS, html et </w:t>
-      </w:r>
-      <w:proofErr w:type="spellStart"/>
-      <w:r>
-        <w:t>css</w:t>
-      </w:r>
-      <w:proofErr w:type="spellEnd"/>
-      <w:r>
-        <w:t xml:space="preserve"> de notre application.</w:t>
+        <w:t>.</w:t>
       </w:r>
     </w:p>
     <w:p>
@@ -6985,24 +6792,49 @@
           <w:szCs w:val="32"/>
         </w:rPr>
       </w:pPr>
-      <w:bookmarkStart w:id="25" w:name="_Toc20339424"/>
-      <w:r>
-        <w:t>Nom de domaines</w:t>
-      </w:r>
-      <w:bookmarkEnd w:id="25"/>
+      <w:bookmarkStart w:id="26" w:name="_Toc20339425"/>
+      <w:r>
+        <w:t>Hébergement</w:t>
+      </w:r>
+      <w:bookmarkEnd w:id="26"/>
     </w:p>
     <w:p>
       <w:pPr>
         <w:ind w:left="708" w:firstLine="1"/>
       </w:pPr>
       <w:r>
-        <w:t xml:space="preserve">Aucun nom de domaine n’est à ce jour réservé, nous avons </w:t>
-      </w:r>
-      <w:r>
-        <w:t>cependant</w:t>
-      </w:r>
-      <w:r>
-        <w:t xml:space="preserve"> arrêté notre choix sur TouristBio.com.</w:t>
+        <w:t>Nous n’avons pour l’instant aucun hébergeur, le volumes de nos documents n’est pas définie. Nous ne savons pas si nous voulons porter notre hébergement sur des serveurs cloud comme AWS ou Azur</w:t>
+      </w:r>
+      <w:r>
+        <w:t xml:space="preserve">, </w:t>
+      </w:r>
+      <w:r>
+        <w:t xml:space="preserve">des solutions d’hébergement </w:t>
+      </w:r>
+      <w:proofErr w:type="gramStart"/>
+      <w:r>
+        <w:t>non cloud</w:t>
+      </w:r>
+      <w:proofErr w:type="gramEnd"/>
+      <w:r>
+        <w:t xml:space="preserve"> comme OVH</w:t>
+      </w:r>
+      <w:r>
+        <w:t xml:space="preserve"> ou un hébergement local de notre </w:t>
+      </w:r>
+      <w:proofErr w:type="spellStart"/>
+      <w:r>
+        <w:t>par</w:t>
+      </w:r>
+      <w:proofErr w:type="spellEnd"/>
+      <w:r>
+        <w:t xml:space="preserve"> sur une machine en notre posses</w:t>
+      </w:r>
+      <w:r>
+        <w:t>s</w:t>
+      </w:r>
+      <w:r>
+        <w:t>ion.</w:t>
       </w:r>
     </w:p>
     <w:p>
@@ -7014,55 +6846,21 @@
           <w:szCs w:val="32"/>
         </w:rPr>
       </w:pPr>
-      <w:bookmarkStart w:id="26" w:name="_Toc20339425"/>
-      <w:r>
-        <w:t>Hébergement</w:t>
-      </w:r>
-      <w:bookmarkEnd w:id="26"/>
+      <w:bookmarkStart w:id="27" w:name="_Toc20339426"/>
+      <w:r>
+        <w:t>Maintenance</w:t>
+      </w:r>
+      <w:bookmarkEnd w:id="27"/>
     </w:p>
     <w:p>
       <w:pPr>
         <w:ind w:left="708" w:firstLine="1"/>
-      </w:pPr>
-      <w:r>
-        <w:t>Nous n’avons pour l’instant aucun hébergeur, le volumes de nos documents n’est pas définie. Nous ne savons pas si nous voulons porter notre hébergement sur des serveurs cloud comme AWS ou Azur</w:t>
-      </w:r>
-      <w:r>
-        <w:t xml:space="preserve"> ou des solutions d’hébergement </w:t>
-      </w:r>
-      <w:proofErr w:type="gramStart"/>
-      <w:r>
-        <w:t>non cloud</w:t>
-      </w:r>
-      <w:proofErr w:type="gramEnd"/>
-      <w:r>
-        <w:t xml:space="preserve"> comme OVH.</w:t>
-      </w:r>
-    </w:p>
-    <w:p>
-      <w:pPr>
-        <w:pStyle w:val="Heading2"/>
         <w:rPr>
           <w:rFonts w:ascii="Century Gothic" w:hAnsi="Century Gothic"/>
           <w:sz w:val="36"/>
           <w:szCs w:val="32"/>
         </w:rPr>
       </w:pPr>
-      <w:bookmarkStart w:id="27" w:name="_Toc20339426"/>
-      <w:r>
-        <w:t>Maintenance</w:t>
-      </w:r>
-      <w:bookmarkEnd w:id="27"/>
-    </w:p>
-    <w:p>
-      <w:pPr>
-        <w:ind w:left="708" w:firstLine="1"/>
-        <w:rPr>
-          <w:rFonts w:ascii="Century Gothic" w:hAnsi="Century Gothic"/>
-          <w:sz w:val="36"/>
-          <w:szCs w:val="32"/>
-        </w:rPr>
-      </w:pPr>
       <w:r>
         <w:t>Le site devra être fonctionnel une grande majorité du temps 99% de taux de disponibilité minimum au mois, tout incident en production devra être réglé en moins de 4 heures. Le site, l’application devra supporter l’</w:t>
       </w:r>
@@ -7087,9 +6885,17 @@
         <w:pStyle w:val="Heading1"/>
       </w:pPr>
       <w:bookmarkStart w:id="28" w:name="_Toc20339427"/>
+      <w:proofErr w:type="gramStart"/>
       <w:r>
         <w:lastRenderedPageBreak/>
         <w:t>MCD</w:t>
+      </w:r>
+      <w:r>
+        <w:t>(</w:t>
+      </w:r>
+      <w:proofErr w:type="gramEnd"/>
+      <w:r>
+        <w:t>première ébauche, amené à être modifié)</w:t>
       </w:r>
     </w:p>
     <w:p>
@@ -7751,13 +7557,7 @@
                               <w:ind w:firstLine="0"/>
                             </w:pPr>
                             <w:r>
-                              <w:t>1</w:t>
-                            </w:r>
-                            <w:r>
-                              <w:t>,</w:t>
-                            </w:r>
-                            <w:r>
-                              <w:t>1</w:t>
+                              <w:t>1,1</w:t>
                             </w:r>
                           </w:p>
                         </w:txbxContent>
@@ -8474,13 +8274,7 @@
                             </w:pPr>
                             <w:proofErr w:type="gramStart"/>
                             <w:r>
-                              <w:t>0</w:t>
-                            </w:r>
-                            <w:r>
-                              <w:t>,</w:t>
-                            </w:r>
-                            <w:r>
-                              <w:t>n</w:t>
+                              <w:t>0,n</w:t>
                             </w:r>
                             <w:proofErr w:type="gramEnd"/>
                           </w:p>
@@ -11227,28 +11021,34 @@
       <w:r>
         <w:br w:type="page"/>
       </w:r>
-      <w:bookmarkStart w:id="29" w:name="_GoBack"/>
-      <w:bookmarkEnd w:id="29"/>
     </w:p>
     <w:p>
       <w:pPr>
         <w:pStyle w:val="Heading1"/>
       </w:pPr>
+      <w:proofErr w:type="gramStart"/>
       <w:r>
         <w:lastRenderedPageBreak/>
         <w:t>MLD</w:t>
       </w:r>
       <w:bookmarkEnd w:id="28"/>
+      <w:r>
+        <w:t>(</w:t>
+      </w:r>
+      <w:proofErr w:type="gramEnd"/>
+      <w:r>
+        <w:t>première ébauche amené à être modifié)</w:t>
+      </w:r>
     </w:p>
     <w:p>
       <w:pPr>
         <w:pStyle w:val="Heading2"/>
       </w:pPr>
-      <w:bookmarkStart w:id="30" w:name="_Toc20339428"/>
+      <w:bookmarkStart w:id="29" w:name="_Toc20339428"/>
       <w:r>
         <w:t>Entity User</w:t>
       </w:r>
-      <w:bookmarkEnd w:id="30"/>
+      <w:bookmarkEnd w:id="29"/>
     </w:p>
     <w:p>
       <w:pPr>
@@ -11388,7 +11188,7 @@
           <w:lang w:val="en-US"/>
         </w:rPr>
       </w:pPr>
-      <w:bookmarkStart w:id="31" w:name="_Toc20339429"/>
+      <w:bookmarkStart w:id="30" w:name="_Toc20339429"/>
       <w:r>
         <w:rPr>
           <w:lang w:val="en-US"/>
@@ -11402,7 +11202,7 @@
         </w:rPr>
         <w:t>Category</w:t>
       </w:r>
-      <w:bookmarkEnd w:id="31"/>
+      <w:bookmarkEnd w:id="30"/>
       <w:r>
         <w:rPr>
           <w:lang w:val="en-US"/>
@@ -11435,14 +11235,14 @@
           <w:lang w:val="en-US"/>
         </w:rPr>
       </w:pPr>
-      <w:bookmarkStart w:id="32" w:name="_Toc20339430"/>
+      <w:bookmarkStart w:id="31" w:name="_Toc20339430"/>
       <w:r>
         <w:rPr>
           <w:lang w:val="en-US"/>
         </w:rPr>
         <w:t>Entity product</w:t>
       </w:r>
-      <w:bookmarkEnd w:id="32"/>
+      <w:bookmarkEnd w:id="31"/>
     </w:p>
     <w:p>
       <w:pPr>
@@ -11481,7 +11281,7 @@
           <w:lang w:val="en-US"/>
         </w:rPr>
       </w:pPr>
-      <w:bookmarkStart w:id="33" w:name="_Toc20339431"/>
+      <w:bookmarkStart w:id="32" w:name="_Toc20339431"/>
       <w:r>
         <w:rPr>
           <w:lang w:val="en-US"/>
@@ -11494,7 +11294,7 @@
         </w:rPr>
         <w:t>Announce</w:t>
       </w:r>
-      <w:bookmarkEnd w:id="33"/>
+      <w:bookmarkEnd w:id="32"/>
     </w:p>
     <w:p>
       <w:pPr>
@@ -11595,12 +11395,12 @@
       <w:pPr>
         <w:pStyle w:val="Heading2"/>
       </w:pPr>
-      <w:bookmarkStart w:id="34" w:name="_Toc20339432"/>
+      <w:bookmarkStart w:id="33" w:name="_Toc20339432"/>
       <w:r>
         <w:lastRenderedPageBreak/>
         <w:t>Entity Message</w:t>
       </w:r>
-      <w:bookmarkEnd w:id="34"/>
+      <w:bookmarkEnd w:id="33"/>
     </w:p>
     <w:p>
       <w:pPr>
@@ -11665,11 +11465,11 @@
       <w:pPr>
         <w:pStyle w:val="Heading2"/>
       </w:pPr>
-      <w:bookmarkStart w:id="35" w:name="_Toc20339433"/>
+      <w:bookmarkStart w:id="34" w:name="_Toc20339433"/>
       <w:r>
         <w:t>Entity Rapports</w:t>
       </w:r>
-      <w:bookmarkEnd w:id="35"/>
+      <w:bookmarkEnd w:id="34"/>
     </w:p>
     <w:p>
       <w:pPr>
@@ -11729,14 +11529,14 @@
           <w:lang w:val="en-US"/>
         </w:rPr>
       </w:pPr>
-      <w:bookmarkStart w:id="36" w:name="_Toc20339434"/>
+      <w:bookmarkStart w:id="35" w:name="_Toc20339434"/>
       <w:r>
         <w:rPr>
           <w:lang w:val="en-US"/>
         </w:rPr>
         <w:t>Entity Verification</w:t>
       </w:r>
-      <w:bookmarkEnd w:id="36"/>
+      <w:bookmarkEnd w:id="35"/>
     </w:p>
     <w:p>
       <w:pPr>
@@ -11813,7 +11613,7 @@
           <w:lang w:val="en-US"/>
         </w:rPr>
       </w:pPr>
-      <w:bookmarkStart w:id="37" w:name="_Toc20339435"/>
+      <w:bookmarkStart w:id="36" w:name="_Toc20339435"/>
       <w:r>
         <w:rPr>
           <w:lang w:val="en-US"/>
@@ -11823,7 +11623,7 @@
       <w:r>
         <w:t>Achat</w:t>
       </w:r>
-      <w:bookmarkEnd w:id="37"/>
+      <w:bookmarkEnd w:id="36"/>
     </w:p>
     <w:p>
       <w:pPr>
@@ -12103,12 +11903,12 @@
       <w:pPr>
         <w:pStyle w:val="Heading1"/>
       </w:pPr>
-      <w:bookmarkStart w:id="38" w:name="_Toc20339436"/>
+      <w:bookmarkStart w:id="37" w:name="_Toc20339436"/>
       <w:r>
         <w:lastRenderedPageBreak/>
         <w:t>SEO</w:t>
       </w:r>
-      <w:bookmarkEnd w:id="38"/>
+      <w:bookmarkEnd w:id="37"/>
     </w:p>
     <w:p>
       <w:pPr>
@@ -12123,8 +11923,16 @@
         <w:t xml:space="preserve">Pour le référencement, </w:t>
       </w:r>
       <w:r>
-        <w:t>comme dit dans la partie technique nous choisirons le nom de domaine TouristBio.com</w:t>
-      </w:r>
+        <w:t xml:space="preserve">comme dit dans la partie technique nous choisirons le nom de domaine </w:t>
+      </w:r>
+      <w:r>
+        <w:t>Biotourist.</w:t>
+      </w:r>
+      <w:r>
+        <w:t>space</w:t>
+      </w:r>
+      <w:bookmarkStart w:id="38" w:name="_GoBack"/>
+      <w:bookmarkEnd w:id="38"/>
       <w:r>
         <w:t>, on prendra en compte le fait d’acheter aussi tout nom de domaine pouvant faire référence au notre pour éviter tout site concurrent ou malhonnête tentant de voler notre identité ou tout autre action pour nous nuire.</w:t>
       </w:r>
@@ -12249,8 +12057,8 @@
       <w:tblLook w:val="04A0" w:firstRow="1" w:lastRow="0" w:firstColumn="1" w:lastColumn="0" w:noHBand="0" w:noVBand="1"/>
     </w:tblPr>
     <w:tblGrid>
-      <w:gridCol w:w="4550"/>
-      <w:gridCol w:w="4521"/>
+      <w:gridCol w:w="4548"/>
+      <w:gridCol w:w="4523"/>
     </w:tblGrid>
     <w:tr>
       <w:trPr>
@@ -12318,7 +12126,6 @@
           <w:dataBinding w:prefixMappings="xmlns:ns0='http://purl.org/dc/elements/1.1/' xmlns:ns1='http://schemas.openxmlformats.org/package/2006/metadata/core-properties' " w:xpath="/ns1:coreProperties[1]/ns0:creator[1]" w:storeItemID="{6C3C8BC8-F283-45AE-878A-BAB7291924A1}"/>
           <w:text/>
         </w:sdtPr>
-        <w:sdtEndPr/>
         <w:sdtContent>
           <w:tc>
             <w:tcPr>
@@ -12343,7 +12150,61 @@
                   <w:sz w:val="18"/>
                   <w:szCs w:val="18"/>
                 </w:rPr>
-                <w:t>Julien | REMY | DAMIEN</w:t>
+                <w:t xml:space="preserve">REMY </w:t>
+              </w:r>
+              <w:r>
+                <w:rPr>
+                  <w:caps/>
+                  <w:color w:val="808080" w:themeColor="background1" w:themeShade="80"/>
+                  <w:sz w:val="18"/>
+                  <w:szCs w:val="18"/>
+                </w:rPr>
+                <w:t xml:space="preserve">| </w:t>
+              </w:r>
+              <w:r>
+                <w:rPr>
+                  <w:caps/>
+                  <w:color w:val="808080" w:themeColor="background1" w:themeShade="80"/>
+                  <w:sz w:val="18"/>
+                  <w:szCs w:val="18"/>
+                </w:rPr>
+                <w:t>Sami</w:t>
+              </w:r>
+              <w:r>
+                <w:rPr>
+                  <w:caps/>
+                  <w:color w:val="808080" w:themeColor="background1" w:themeShade="80"/>
+                  <w:sz w:val="18"/>
+                  <w:szCs w:val="18"/>
+                </w:rPr>
+                <w:t xml:space="preserve"> | </w:t>
+              </w:r>
+              <w:r>
+                <w:rPr>
+                  <w:caps/>
+                  <w:color w:val="808080" w:themeColor="background1" w:themeShade="80"/>
+                  <w:sz w:val="18"/>
+                  <w:szCs w:val="18"/>
+                </w:rPr>
+                <w:t xml:space="preserve">Romain | </w:t>
+              </w:r>
+              <w:r>
+                <w:rPr>
+                  <w:caps/>
+                  <w:color w:val="808080" w:themeColor="background1" w:themeShade="80"/>
+                  <w:sz w:val="18"/>
+                  <w:szCs w:val="18"/>
+                </w:rPr>
+                <w:t>DAMIEN</w:t>
+              </w:r>
+              <w:r>
+                <w:rPr>
+                  <w:caps/>
+                  <w:color w:val="808080" w:themeColor="background1" w:themeShade="80"/>
+                  <w:sz w:val="18"/>
+                  <w:szCs w:val="18"/>
+                </w:rPr>
+                <w:t xml:space="preserve"> | Anthony</w:t>
               </w:r>
             </w:p>
           </w:tc>
@@ -15053,7 +14914,7 @@
     <w:charset w:val="00"/>
     <w:family w:val="modern"/>
     <w:pitch w:val="fixed"/>
-    <w:sig w:usb0="E0002AFF" w:usb1="C0007843" w:usb2="00000009" w:usb3="00000000" w:csb0="000001FF" w:csb1="00000000"/>
+    <w:sig w:usb0="E0002EFF" w:usb1="C0007843" w:usb2="00000009" w:usb3="00000000" w:csb0="000001FF" w:csb1="00000000"/>
   </w:font>
   <w:font w:name="Wingdings">
     <w:panose1 w:val="05000000000000000000"/>
@@ -15067,7 +14928,7 @@
     <w:charset w:val="00"/>
     <w:family w:val="swiss"/>
     <w:pitch w:val="variable"/>
-    <w:sig w:usb0="E0002AFF" w:usb1="C000ACFF" w:usb2="00000009" w:usb3="00000000" w:csb0="000001FF" w:csb1="00000000"/>
+    <w:sig w:usb0="E4002EFF" w:usb1="C000247B" w:usb2="00000009" w:usb3="00000000" w:csb0="000001FF" w:csb1="00000000"/>
   </w:font>
   <w:font w:name="Century Gothic">
     <w:panose1 w:val="020B0502020202020204"/>
@@ -15104,6 +14965,7 @@
   <w:rsids>
     <w:rsidRoot w:val="00154603"/>
     <w:rsid w:val="00154603"/>
+    <w:rsid w:val="001820A9"/>
     <w:rsid w:val="00222277"/>
     <w:rsid w:val="005A5012"/>
     <w:rsid w:val="00824FAD"/>
@@ -15871,7 +15733,7 @@
 </file>
 
 <file path=customXml/itemProps1.xml><?xml version="1.0" encoding="utf-8"?>
-<ds:datastoreItem xmlns:ds="http://schemas.openxmlformats.org/officeDocument/2006/customXml" ds:itemID="{58378D8C-7FF9-FA42-AB3A-CBF0FADC5EA8}">
+<ds:datastoreItem xmlns:ds="http://schemas.openxmlformats.org/officeDocument/2006/customXml" ds:itemID="{A9D290CC-2429-7E4C-84D0-0A7B208E5385}">
   <ds:schemaRefs>
     <ds:schemaRef ds:uri="http://schemas.openxmlformats.org/officeDocument/2006/bibliography"/>
   </ds:schemaRefs>

</xml_diff>